<commit_message>
dat ten cho control trong form1
</commit_message>
<xml_diff>
--- a/Class&Table.docx
+++ b/Class&Table.docx
@@ -300,7 +300,7 @@
           <w:rFonts w:hint="default"/>
           <w:lang w:val="en-US"/>
         </w:rPr>
-        <w:t>-CongViecConLai</w:t>
+        <w:t>-CongViec</w:t>
       </w:r>
     </w:p>
     <w:p>
@@ -413,7 +413,158 @@
           <w:rFonts w:hint="default"/>
           <w:lang w:val="en-US"/>
         </w:rPr>
-        <w:t>Khóa chính(</w:t>
+        <w:t>Khóa chính(MaDA,MaNV)</w:t>
+      </w:r>
+    </w:p>
+    <w:p>
+      <w:pPr>
+        <w:rPr>
+          <w:rFonts w:hint="default"/>
+          <w:lang w:val="en-US"/>
+        </w:rPr>
+      </w:pPr>
+    </w:p>
+    <w:p>
+      <w:pPr>
+        <w:rPr>
+          <w:rFonts w:hint="default"/>
+          <w:lang w:val="en-US"/>
+        </w:rPr>
+      </w:pPr>
+      <w:r>
+        <w:rPr>
+          <w:rFonts w:hint="default"/>
+          <w:lang w:val="en-US"/>
+        </w:rPr>
+        <w:t>Bảng công</w:t>
+      </w:r>
+    </w:p>
+    <w:p>
+      <w:pPr>
+        <w:rPr>
+          <w:rFonts w:hint="default"/>
+          <w:lang w:val="en-US"/>
+        </w:rPr>
+      </w:pPr>
+      <w:r>
+        <w:rPr>
+          <w:rFonts w:hint="default"/>
+          <w:lang w:val="en-US"/>
+        </w:rPr>
+        <w:t>-MaNV (khóa chính)</w:t>
+      </w:r>
+    </w:p>
+    <w:p>
+      <w:pPr>
+        <w:rPr>
+          <w:rFonts w:hint="default"/>
+          <w:lang w:val="en-US"/>
+        </w:rPr>
+      </w:pPr>
+      <w:r>
+        <w:rPr>
+          <w:rFonts w:hint="default"/>
+          <w:lang w:val="en-US"/>
+        </w:rPr>
+        <w:t>-Ten</w:t>
+      </w:r>
+    </w:p>
+    <w:p>
+      <w:pPr>
+        <w:rPr>
+          <w:rFonts w:hint="default"/>
+          <w:lang w:val="en-US"/>
+        </w:rPr>
+      </w:pPr>
+      <w:r>
+        <w:rPr>
+          <w:rFonts w:hint="default"/>
+          <w:lang w:val="en-US"/>
+        </w:rPr>
+        <w:t>-SoNgayCong</w:t>
+      </w:r>
+    </w:p>
+    <w:p>
+      <w:pPr>
+        <w:rPr>
+          <w:rFonts w:hint="default"/>
+          <w:lang w:val="en-US"/>
+        </w:rPr>
+      </w:pPr>
+      <w:r>
+        <w:rPr>
+          <w:rFonts w:hint="default"/>
+          <w:lang w:val="en-US"/>
+        </w:rPr>
+        <w:t>-GioTangCa</w:t>
+      </w:r>
+    </w:p>
+    <w:p>
+      <w:pPr>
+        <w:rPr>
+          <w:rFonts w:hint="default"/>
+          <w:lang w:val="en-US"/>
+        </w:rPr>
+      </w:pPr>
+    </w:p>
+    <w:p>
+      <w:pPr>
+        <w:rPr>
+          <w:rFonts w:hint="default"/>
+          <w:lang w:val="en-US"/>
+        </w:rPr>
+      </w:pPr>
+      <w:r>
+        <w:rPr>
+          <w:rFonts w:hint="default"/>
+          <w:lang w:val="en-US"/>
+        </w:rPr>
+        <w:t>Bảng Lương</w:t>
+      </w:r>
+    </w:p>
+    <w:p>
+      <w:pPr>
+        <w:rPr>
+          <w:rFonts w:hint="default"/>
+          <w:lang w:val="en-US"/>
+        </w:rPr>
+      </w:pPr>
+      <w:r>
+        <w:rPr>
+          <w:rFonts w:hint="default"/>
+          <w:lang w:val="en-US"/>
+        </w:rPr>
+        <w:t>-MaNV (Khóa chính)</w:t>
+      </w:r>
+    </w:p>
+    <w:p>
+      <w:pPr>
+        <w:rPr>
+          <w:rFonts w:hint="default"/>
+          <w:lang w:val="en-US"/>
+        </w:rPr>
+      </w:pPr>
+      <w:r>
+        <w:rPr>
+          <w:rFonts w:hint="default"/>
+          <w:lang w:val="en-US"/>
+        </w:rPr>
+        <w:t>-Ten (khóa ngoại)</w:t>
+      </w:r>
+    </w:p>
+    <w:p>
+      <w:pPr>
+        <w:rPr>
+          <w:rFonts w:hint="default"/>
+          <w:lang w:val="en-US"/>
+        </w:rPr>
+      </w:pPr>
+      <w:r>
+        <w:rPr>
+          <w:rFonts w:hint="default"/>
+          <w:lang w:val="en-US"/>
+        </w:rPr>
+        <w:t>-HeSoLuo</w:t>
       </w:r>
       <w:bookmarkStart w:id="0" w:name="_GoBack"/>
       <w:bookmarkEnd w:id="0"/>
@@ -422,158 +573,7 @@
           <w:rFonts w:hint="default"/>
           <w:lang w:val="en-US"/>
         </w:rPr>
-        <w:t>MaDA,MaNV)</w:t>
-      </w:r>
-    </w:p>
-    <w:p>
-      <w:pPr>
-        <w:rPr>
-          <w:rFonts w:hint="default"/>
-          <w:lang w:val="en-US"/>
-        </w:rPr>
-      </w:pPr>
-    </w:p>
-    <w:p>
-      <w:pPr>
-        <w:rPr>
-          <w:rFonts w:hint="default"/>
-          <w:lang w:val="en-US"/>
-        </w:rPr>
-      </w:pPr>
-      <w:r>
-        <w:rPr>
-          <w:rFonts w:hint="default"/>
-          <w:lang w:val="en-US"/>
-        </w:rPr>
-        <w:t>Bảng công</w:t>
-      </w:r>
-    </w:p>
-    <w:p>
-      <w:pPr>
-        <w:rPr>
-          <w:rFonts w:hint="default"/>
-          <w:lang w:val="en-US"/>
-        </w:rPr>
-      </w:pPr>
-      <w:r>
-        <w:rPr>
-          <w:rFonts w:hint="default"/>
-          <w:lang w:val="en-US"/>
-        </w:rPr>
-        <w:t>-MaNV (khóa chính)</w:t>
-      </w:r>
-    </w:p>
-    <w:p>
-      <w:pPr>
-        <w:rPr>
-          <w:rFonts w:hint="default"/>
-          <w:lang w:val="en-US"/>
-        </w:rPr>
-      </w:pPr>
-      <w:r>
-        <w:rPr>
-          <w:rFonts w:hint="default"/>
-          <w:lang w:val="en-US"/>
-        </w:rPr>
-        <w:t>-Ten</w:t>
-      </w:r>
-    </w:p>
-    <w:p>
-      <w:pPr>
-        <w:rPr>
-          <w:rFonts w:hint="default"/>
-          <w:lang w:val="en-US"/>
-        </w:rPr>
-      </w:pPr>
-      <w:r>
-        <w:rPr>
-          <w:rFonts w:hint="default"/>
-          <w:lang w:val="en-US"/>
-        </w:rPr>
-        <w:t>-SoNgayCong</w:t>
-      </w:r>
-    </w:p>
-    <w:p>
-      <w:pPr>
-        <w:rPr>
-          <w:rFonts w:hint="default"/>
-          <w:lang w:val="en-US"/>
-        </w:rPr>
-      </w:pPr>
-      <w:r>
-        <w:rPr>
-          <w:rFonts w:hint="default"/>
-          <w:lang w:val="en-US"/>
-        </w:rPr>
-        <w:t>-GioTangCa</w:t>
-      </w:r>
-    </w:p>
-    <w:p>
-      <w:pPr>
-        <w:rPr>
-          <w:rFonts w:hint="default"/>
-          <w:lang w:val="en-US"/>
-        </w:rPr>
-      </w:pPr>
-    </w:p>
-    <w:p>
-      <w:pPr>
-        <w:rPr>
-          <w:rFonts w:hint="default"/>
-          <w:lang w:val="en-US"/>
-        </w:rPr>
-      </w:pPr>
-      <w:r>
-        <w:rPr>
-          <w:rFonts w:hint="default"/>
-          <w:lang w:val="en-US"/>
-        </w:rPr>
-        <w:t>Bảng Lương</w:t>
-      </w:r>
-    </w:p>
-    <w:p>
-      <w:pPr>
-        <w:rPr>
-          <w:rFonts w:hint="default"/>
-          <w:lang w:val="en-US"/>
-        </w:rPr>
-      </w:pPr>
-      <w:r>
-        <w:rPr>
-          <w:rFonts w:hint="default"/>
-          <w:lang w:val="en-US"/>
-        </w:rPr>
-        <w:t>-MaNV (Khóa chính)</w:t>
-      </w:r>
-    </w:p>
-    <w:p>
-      <w:pPr>
-        <w:rPr>
-          <w:rFonts w:hint="default"/>
-          <w:lang w:val="en-US"/>
-        </w:rPr>
-      </w:pPr>
-      <w:r>
-        <w:rPr>
-          <w:rFonts w:hint="default"/>
-          <w:lang w:val="en-US"/>
-        </w:rPr>
-        <w:t>-Ten (khóa ngoại)</w:t>
-      </w:r>
-    </w:p>
-    <w:p>
-      <w:pPr>
-        <w:rPr>
-          <w:rFonts w:hint="default"/>
-          <w:lang w:val="en-US"/>
-        </w:rPr>
-      </w:pPr>
-      <w:r>
-        <w:rPr>
-          <w:rFonts w:hint="default"/>
-          <w:lang w:val="en-US"/>
-        </w:rPr>
-        <w:t>-HeSoLuong (khóa ngoại)</w:t>
+        <w:t>ng (khóa ngoại)</w:t>
       </w:r>
     </w:p>
     <w:p>
@@ -692,7 +692,7 @@
     <w:lsdException w:qFormat="1" w:unhideWhenUsed="0" w:uiPriority="0" w:semiHidden="0" w:name="Title"/>
     <w:lsdException w:unhideWhenUsed="0" w:uiPriority="0" w:semiHidden="0" w:name="Closing"/>
     <w:lsdException w:unhideWhenUsed="0" w:uiPriority="0" w:semiHidden="0" w:name="Signature"/>
-    <w:lsdException w:unhideWhenUsed="0" w:uiPriority="0" w:name="Default Paragraph Font"/>
+    <w:lsdException w:qFormat="1" w:unhideWhenUsed="0" w:uiPriority="0" w:name="Default Paragraph Font"/>
     <w:lsdException w:unhideWhenUsed="0" w:uiPriority="0" w:semiHidden="0" w:name="Body Text"/>
     <w:lsdException w:unhideWhenUsed="0" w:uiPriority="0" w:semiHidden="0" w:name="Body Text Indent"/>
     <w:lsdException w:unhideWhenUsed="0" w:uiPriority="0" w:semiHidden="0" w:name="List Continue"/>
@@ -888,6 +888,7 @@
   <w:style w:type="character" w:default="1" w:styleId="2">
     <w:name w:val="Default Paragraph Font"/>
     <w:semiHidden/>
+    <w:qFormat/>
     <w:uiPriority w:val="0"/>
   </w:style>
   <w:style w:type="table" w:default="1" w:styleId="3">

</xml_diff>